<commit_message>
Update location in instructions
</commit_message>
<xml_diff>
--- a/Conversion Instructions.docx
+++ b/Conversion Instructions.docx
@@ -1,6 +1,6 @@
 
 <file path=word/document.xml><?xml version="1.0" encoding="utf-8"?>
-<w:document xmlns:wpc="http://schemas.microsoft.com/office/word/2010/wordprocessingCanvas" xmlns:cx="http://schemas.microsoft.com/office/drawing/2014/chartex" xmlns:cx1="http://schemas.microsoft.com/office/drawing/2015/9/8/chartex" xmlns:cx2="http://schemas.microsoft.com/office/drawing/2015/10/21/chartex" xmlns:cx3="http://schemas.microsoft.com/office/drawing/2016/5/9/chartex" xmlns:cx4="http://schemas.microsoft.com/office/drawing/2016/5/10/chartex" xmlns:cx5="http://schemas.microsoft.com/office/drawing/2016/5/11/chartex" xmlns:cx6="http://schemas.microsoft.com/office/drawing/2016/5/12/chartex" xmlns:cx7="http://schemas.microsoft.com/office/drawing/2016/5/13/chartex" xmlns:cx8="http://schemas.microsoft.com/office/drawing/2016/5/14/chartex" xmlns:mc="http://schemas.openxmlformats.org/markup-compatibility/2006" xmlns:aink="http://schemas.microsoft.com/office/drawing/2016/ink" xmlns:am3d="http://schemas.microsoft.com/office/drawing/2017/model3d" xmlns:o="urn:schemas-microsoft-com:office:office" xmlns:r="http://schemas.openxmlformats.org/officeDocument/2006/relationships" xmlns:m="http://schemas.openxmlformats.org/officeDocument/2006/math" xmlns:v="urn:schemas-microsoft-com:vml" xmlns:wp14="http://schemas.microsoft.com/office/word/2010/wordprocessingDrawing" xmlns:wp="http://schemas.openxmlformats.org/drawingml/2006/wordprocessingDrawing" xmlns:w10="urn:schemas-microsoft-com:office:word" xmlns:w="http://schemas.openxmlformats.org/wordprocessingml/2006/main" xmlns:w14="http://schemas.microsoft.com/office/word/2010/wordml" xmlns:w15="http://schemas.microsoft.com/office/word/2012/wordml" xmlns:w16cid="http://schemas.microsoft.com/office/word/2016/wordml/cid" xmlns:w16se="http://schemas.microsoft.com/office/word/2015/wordml/symex" xmlns:wpg="http://schemas.microsoft.com/office/word/2010/wordprocessingGroup" xmlns:wpi="http://schemas.microsoft.com/office/word/2010/wordprocessingInk" xmlns:wne="http://schemas.microsoft.com/office/word/2006/wordml" xmlns:wps="http://schemas.microsoft.com/office/word/2010/wordprocessingShape" mc:Ignorable="w14 w15 w16se w16cid wp14">
+<w:document xmlns:wpc="http://schemas.microsoft.com/office/word/2010/wordprocessingCanvas" xmlns:mo="http://schemas.microsoft.com/office/mac/office/2008/main" xmlns:mc="http://schemas.openxmlformats.org/markup-compatibility/2006" xmlns:mv="urn:schemas-microsoft-com:mac:vml" xmlns:o="urn:schemas-microsoft-com:office:office" xmlns:r="http://schemas.openxmlformats.org/officeDocument/2006/relationships" xmlns:m="http://schemas.openxmlformats.org/officeDocument/2006/math" xmlns:v="urn:schemas-microsoft-com:vml" xmlns:wp14="http://schemas.microsoft.com/office/word/2010/wordprocessingDrawing" xmlns:wp="http://schemas.openxmlformats.org/drawingml/2006/wordprocessingDrawing" xmlns:w10="urn:schemas-microsoft-com:office:word" xmlns:w="http://schemas.openxmlformats.org/wordprocessingml/2006/main" xmlns:w14="http://schemas.microsoft.com/office/word/2010/wordml" xmlns:w15="http://schemas.microsoft.com/office/word/2012/wordml" xmlns:wpg="http://schemas.microsoft.com/office/word/2010/wordprocessingGroup" xmlns:wpi="http://schemas.microsoft.com/office/word/2010/wordprocessingInk" xmlns:wne="http://schemas.microsoft.com/office/word/2006/wordml" xmlns:wps="http://schemas.microsoft.com/office/word/2010/wordprocessingShape" mc:Ignorable="w14 w15 wp14">
   <w:body>
     <w:p>
       <w:r>
@@ -20,16 +20,10 @@
         <w:rPr>
           <w:color w:val="FF0000"/>
         </w:rPr>
-        <w:t>recipes-&gt;</w:t>
-      </w:r>
-      <w:proofErr w:type="spellStart"/>
-      <w:r>
-        <w:rPr>
-          <w:color w:val="FF0000"/>
-        </w:rPr>
-        <w:t>convert_images_to_doc</w:t>
-      </w:r>
-      <w:proofErr w:type="spellEnd"/>
+        <w:t>recipes-&gt;recipe_converter</w:t>
+      </w:r>
+      <w:bookmarkStart w:id="0" w:name="_GoBack"/>
+      <w:bookmarkEnd w:id="0"/>
       <w:r>
         <w:t>.</w:t>
       </w:r>
@@ -236,14 +230,12 @@
         </w:rPr>
         <w:t xml:space="preserve">space </w:t>
       </w:r>
-      <w:bookmarkStart w:id="0" w:name="_GoBack"/>
       <w:r>
         <w:rPr>
           <w:color w:val="000000" w:themeColor="text1"/>
         </w:rPr>
         <w:t>to get spotlight search</w:t>
       </w:r>
-      <w:bookmarkEnd w:id="0"/>
       <w:r>
         <w:rPr>
           <w:color w:val="ED7D31" w:themeColor="accent2"/>
@@ -395,8 +387,8 @@
 </file>
 
 <file path=word/numbering.xml><?xml version="1.0" encoding="utf-8"?>
-<w:numbering xmlns:wpc="http://schemas.microsoft.com/office/word/2010/wordprocessingCanvas" xmlns:cx="http://schemas.microsoft.com/office/drawing/2014/chartex" xmlns:cx1="http://schemas.microsoft.com/office/drawing/2015/9/8/chartex" xmlns:cx2="http://schemas.microsoft.com/office/drawing/2015/10/21/chartex" xmlns:cx3="http://schemas.microsoft.com/office/drawing/2016/5/9/chartex" xmlns:cx4="http://schemas.microsoft.com/office/drawing/2016/5/10/chartex" xmlns:cx5="http://schemas.microsoft.com/office/drawing/2016/5/11/chartex" xmlns:cx6="http://schemas.microsoft.com/office/drawing/2016/5/12/chartex" xmlns:cx7="http://schemas.microsoft.com/office/drawing/2016/5/13/chartex" xmlns:cx8="http://schemas.microsoft.com/office/drawing/2016/5/14/chartex" xmlns:mc="http://schemas.openxmlformats.org/markup-compatibility/2006" xmlns:aink="http://schemas.microsoft.com/office/drawing/2016/ink" xmlns:am3d="http://schemas.microsoft.com/office/drawing/2017/model3d" xmlns:o="urn:schemas-microsoft-com:office:office" xmlns:r="http://schemas.openxmlformats.org/officeDocument/2006/relationships" xmlns:m="http://schemas.openxmlformats.org/officeDocument/2006/math" xmlns:v="urn:schemas-microsoft-com:vml" xmlns:wp14="http://schemas.microsoft.com/office/word/2010/wordprocessingDrawing" xmlns:wp="http://schemas.openxmlformats.org/drawingml/2006/wordprocessingDrawing" xmlns:w10="urn:schemas-microsoft-com:office:word" xmlns:w="http://schemas.openxmlformats.org/wordprocessingml/2006/main" xmlns:w14="http://schemas.microsoft.com/office/word/2010/wordml" xmlns:w15="http://schemas.microsoft.com/office/word/2012/wordml" xmlns:w16cid="http://schemas.microsoft.com/office/word/2016/wordml/cid" xmlns:w16se="http://schemas.microsoft.com/office/word/2015/wordml/symex" xmlns:wpg="http://schemas.microsoft.com/office/word/2010/wordprocessingGroup" xmlns:wpi="http://schemas.microsoft.com/office/word/2010/wordprocessingInk" xmlns:wne="http://schemas.microsoft.com/office/word/2006/wordml" xmlns:wps="http://schemas.microsoft.com/office/word/2010/wordprocessingShape" mc:Ignorable="w14 w15 w16se w16cid wp14">
-  <w:abstractNum w:abstractNumId="0" w15:restartNumberingAfterBreak="0">
+<w:numbering xmlns:wpc="http://schemas.microsoft.com/office/word/2010/wordprocessingCanvas" xmlns:mo="http://schemas.microsoft.com/office/mac/office/2008/main" xmlns:mc="http://schemas.openxmlformats.org/markup-compatibility/2006" xmlns:mv="urn:schemas-microsoft-com:mac:vml" xmlns:o="urn:schemas-microsoft-com:office:office" xmlns:r="http://schemas.openxmlformats.org/officeDocument/2006/relationships" xmlns:m="http://schemas.openxmlformats.org/officeDocument/2006/math" xmlns:v="urn:schemas-microsoft-com:vml" xmlns:wp14="http://schemas.microsoft.com/office/word/2010/wordprocessingDrawing" xmlns:wp="http://schemas.openxmlformats.org/drawingml/2006/wordprocessingDrawing" xmlns:w10="urn:schemas-microsoft-com:office:word" xmlns:w="http://schemas.openxmlformats.org/wordprocessingml/2006/main" xmlns:w14="http://schemas.microsoft.com/office/word/2010/wordml" xmlns:w15="http://schemas.microsoft.com/office/word/2012/wordml" xmlns:wpg="http://schemas.microsoft.com/office/word/2010/wordprocessingGroup" xmlns:wpi="http://schemas.microsoft.com/office/word/2010/wordprocessingInk" xmlns:wne="http://schemas.microsoft.com/office/word/2006/wordml" xmlns:wps="http://schemas.microsoft.com/office/word/2010/wordprocessingShape" mc:Ignorable="w14 w15 wp14">
+  <w:abstractNum w:abstractNumId="0">
     <w:nsid w:val="167D6EF1"/>
     <w:multiLevelType w:val="hybridMultilevel"/>
     <w:tmpl w:val="69787986"/>
@@ -492,7 +484,7 @@
 </file>
 
 <file path=word/styles.xml><?xml version="1.0" encoding="utf-8"?>
-<w:styles xmlns:mc="http://schemas.openxmlformats.org/markup-compatibility/2006" xmlns:r="http://schemas.openxmlformats.org/officeDocument/2006/relationships" xmlns:w="http://schemas.openxmlformats.org/wordprocessingml/2006/main" xmlns:w14="http://schemas.microsoft.com/office/word/2010/wordml" xmlns:w15="http://schemas.microsoft.com/office/word/2012/wordml" xmlns:w16cid="http://schemas.microsoft.com/office/word/2016/wordml/cid" xmlns:w16se="http://schemas.microsoft.com/office/word/2015/wordml/symex" mc:Ignorable="w14 w15 w16se w16cid">
+<w:styles xmlns:mc="http://schemas.openxmlformats.org/markup-compatibility/2006" xmlns:r="http://schemas.openxmlformats.org/officeDocument/2006/relationships" xmlns:w="http://schemas.openxmlformats.org/wordprocessingml/2006/main" xmlns:w14="http://schemas.microsoft.com/office/word/2010/wordml" xmlns:w15="http://schemas.microsoft.com/office/word/2012/wordml" mc:Ignorable="w14 w15">
   <w:docDefaults>
     <w:rPrDefault>
       <w:rPr>
@@ -504,7 +496,7 @@
     </w:rPrDefault>
     <w:pPrDefault/>
   </w:docDefaults>
-  <w:latentStyles w:defLockedState="0" w:defUIPriority="99" w:defSemiHidden="0" w:defUnhideWhenUsed="0" w:defQFormat="0" w:count="375">
+  <w:latentStyles w:defLockedState="0" w:defUIPriority="99" w:defSemiHidden="0" w:defUnhideWhenUsed="0" w:defQFormat="0" w:count="382">
     <w:lsdException w:name="Normal" w:uiPriority="0" w:qFormat="1"/>
     <w:lsdException w:name="heading 1" w:uiPriority="9" w:qFormat="1"/>
     <w:lsdException w:name="heading 2" w:semiHidden="1" w:uiPriority="9" w:unhideWhenUsed="1" w:qFormat="1"/>

</xml_diff>